<commit_message>
Memoria de trabajo con referencias
</commit_message>
<xml_diff>
--- a/Memoria del trabajo/Memoria del trabajo.docx
+++ b/Memoria del trabajo/Memoria del trabajo.docx
@@ -9163,7 +9163,7 @@
   </w:compat>
   <w:rsids>
     <w:rsidRoot w:val="00A91210"/>
-    <w:rsid w:val="000947AD"/>
+    <w:rsid w:val="00565349"/>
     <w:rsid w:val="00A91210"/>
   </w:rsids>
   <m:mathPr>
@@ -10156,7 +10156,7 @@
 </file>
 
 <file path=customXml/itemProps5.xml><?xml version="1.0" encoding="utf-8"?>
-<ds:datastoreItem xmlns:ds="http://schemas.openxmlformats.org/officeDocument/2006/customXml" ds:itemID="{D5542152-FD75-4959-BD79-7EDC5152D04B}">
+<ds:datastoreItem xmlns:ds="http://schemas.openxmlformats.org/officeDocument/2006/customXml" ds:itemID="{1FB8F426-D477-4FFA-B523-0F79CA5006A2}">
   <ds:schemaRefs>
     <ds:schemaRef ds:uri="http://schemas.openxmlformats.org/officeDocument/2006/bibliography"/>
   </ds:schemaRefs>

</xml_diff>